<commit_message>
extract trajectory of video  done
</commit_message>
<xml_diff>
--- a/linux下安装matlab.docx
+++ b/linux下安装matlab.docx
@@ -4,125 +4,48 @@
   <w:body>
     <w:p>
       <w:pPr>
-        <w:pStyle w:val="Normal"/>
+        <w:pStyle w:val="Heading1"/>
+        <w:spacing w:before="240" w:after="120"/>
         <w:jc w:val="center"/>
-        <w:rPr/>
-      </w:pPr>
-      <w:r>
-        <w:rPr/>
+        <w:rPr>
+          <w:b/>
+          <w:bCs/>
+        </w:rPr>
+      </w:pPr>
+      <w:r>
+        <w:rPr>
+          <w:b/>
+          <w:bCs/>
+        </w:rPr>
         <w:t>linux</w:t>
       </w:r>
       <w:r>
-        <w:rPr/>
+        <w:rPr>
+          <w:b/>
+          <w:bCs/>
+        </w:rPr>
         <w:t>下安装</w:t>
       </w:r>
       <w:r>
-        <w:rPr/>
+        <w:rPr>
+          <w:b/>
+          <w:bCs/>
+        </w:rPr>
         <w:t>matlab r2014a</w:t>
       </w:r>
       <w:r>
         <w:pict>
-          <v:rect style="position:absolute;width:12pt;height:13.8pt;mso-wrap-distance-left:0pt;mso-wrap-distance-right:0pt;mso-wrap-distance-top:0pt;mso-wrap-distance-bottom:0pt;margin-top:589.5pt;margin-left:333pt">
+          <v:rect fillcolor="#FFFFFF" strokecolor="#000000" strokeweight="0pt" style="position:absolute;width:12pt;height:13.8pt;mso-wrap-distance-left:0pt;mso-wrap-distance-right:0pt;mso-wrap-distance-top:0pt;mso-wrap-distance-bottom:0pt;margin-top:589.5pt;margin-left:333pt">
             <v:textbox inset="0in,0in,0in,0in">
               <w:txbxContent>
                 <w:p>
                   <w:pPr>
                     <w:pStyle w:val="TextBody"/>
                     <w:spacing w:lineRule="auto" w:line="288" w:before="0" w:after="140"/>
-                    <w:rPr>
-                      <w:drawing>
-                        <wp:inline distT="0" distB="0" distL="0" distR="0">
-                          <wp:extent cx="152400" cy="152400"/>
-                          <wp:effectExtent l="0" t="0" r="0" b="0"/>
-                          <wp:docPr id="0" name="Picture" descr=""/>
-                          <wp:cNvGraphicFramePr>
-                            <a:graphicFrameLocks xmlns:a="http://schemas.openxmlformats.org/drawingml/2006/main" noChangeAspect="1"/>
-                          </wp:cNvGraphicFramePr>
-                          <a:graphic xmlns:a="http://schemas.openxmlformats.org/drawingml/2006/main">
-                            <a:graphicData uri="http://schemas.openxmlformats.org/drawingml/2006/picture">
-                              <pic:pic xmlns:pic="http://schemas.openxmlformats.org/drawingml/2006/picture">
-                                <pic:nvPicPr>
-                                  <pic:cNvPr id="0" name="Picture" descr=""/>
-                                  <pic:cNvPicPr>
-                                    <a:picLocks noChangeAspect="1" noChangeArrowheads="1"/>
-                                  </pic:cNvPicPr>
-                                </pic:nvPicPr>
-                                <pic:blipFill>
-                                  <a:blip r:embed="rId2"/>
-                                  <a:stretch>
-                                    <a:fillRect/>
-                                  </a:stretch>
-                                </pic:blipFill>
-                                <pic:spPr bwMode="auto">
-                                  <a:xfrm>
-                                    <a:off x="0" y="0"/>
-                                    <a:ext cx="152400" cy="152400"/>
-                                  </a:xfrm>
-                                  <a:prstGeom prst="rect">
-                                    <a:avLst/>
-                                  </a:prstGeom>
-                                  <a:noFill/>
-                                  <a:ln w="9525">
-                                    <a:noFill/>
-                                    <a:miter lim="800000"/>
-                                    <a:headEnd/>
-                                    <a:tailEnd/>
-                                  </a:ln>
-                                </pic:spPr>
-                              </pic:pic>
-                            </a:graphicData>
-                          </a:graphic>
-                        </wp:inline>
-                      </w:drawing>
-                    </w:rPr>
+                    <w:rPr/>
                   </w:pPr>
                   <w:r>
-                    <w:rPr>
-                      <w:drawing>
-                        <wp:inline distT="0" distB="0" distL="0" distR="0">
-                          <wp:extent cx="152400" cy="152400"/>
-                          <wp:effectExtent l="0" t="0" r="0" b="0"/>
-                          <wp:docPr id="0" name="Picture" descr=""/>
-                          <wp:cNvGraphicFramePr>
-                            <a:graphicFrameLocks xmlns:a="http://schemas.openxmlformats.org/drawingml/2006/main" noChangeAspect="1"/>
-                          </wp:cNvGraphicFramePr>
-                          <a:graphic xmlns:a="http://schemas.openxmlformats.org/drawingml/2006/main">
-                            <a:graphicData uri="http://schemas.openxmlformats.org/drawingml/2006/picture">
-                              <pic:pic xmlns:pic="http://schemas.openxmlformats.org/drawingml/2006/picture">
-                                <pic:nvPicPr>
-                                  <pic:cNvPr id="0" name="Picture" descr=""/>
-                                  <pic:cNvPicPr>
-                                    <a:picLocks noChangeAspect="1" noChangeArrowheads="1"/>
-                                  </pic:cNvPicPr>
-                                </pic:nvPicPr>
-                                <pic:blipFill>
-                                  <a:blip r:embed="rId2"/>
-                                  <a:stretch>
-                                    <a:fillRect/>
-                                  </a:stretch>
-                                </pic:blipFill>
-                                <pic:spPr bwMode="auto">
-                                  <a:xfrm>
-                                    <a:off x="0" y="0"/>
-                                    <a:ext cx="152400" cy="152400"/>
-                                  </a:xfrm>
-                                  <a:prstGeom prst="rect">
-                                    <a:avLst/>
-                                  </a:prstGeom>
-                                  <a:noFill/>
-                                  <a:ln w="9525">
-                                    <a:noFill/>
-                                    <a:miter lim="800000"/>
-                                    <a:headEnd/>
-                                    <a:tailEnd/>
-                                  </a:ln>
-                                </pic:spPr>
-                              </pic:pic>
-                            </a:graphicData>
-                          </a:graphic>
-                        </wp:inline>
-                      </w:drawing>
-                    </w:rPr>
+                    <w:rPr/>
                   </w:r>
                 </w:p>
               </w:txbxContent>
@@ -132,107 +55,17 @@
       </w:r>
       <w:r>
         <w:pict>
-          <v:rect style="position:absolute;width:12pt;height:13.8pt;mso-wrap-distance-left:0pt;mso-wrap-distance-right:0pt;mso-wrap-distance-top:0pt;mso-wrap-distance-bottom:0pt;margin-top:909pt;margin-left:333pt">
+          <v:rect fillcolor="#FFFFFF" strokecolor="#000000" strokeweight="0pt" style="position:absolute;width:12pt;height:13.8pt;mso-wrap-distance-left:0pt;mso-wrap-distance-right:0pt;mso-wrap-distance-top:0pt;mso-wrap-distance-bottom:0pt;margin-top:909pt;margin-left:333pt">
             <v:textbox inset="0in,0in,0in,0in">
               <w:txbxContent>
                 <w:p>
                   <w:pPr>
                     <w:pStyle w:val="TextBody"/>
                     <w:spacing w:lineRule="auto" w:line="288" w:before="0" w:after="140"/>
-                    <w:rPr>
-                      <w:drawing>
-                        <wp:inline distT="0" distB="0" distL="0" distR="0">
-                          <wp:extent cx="152400" cy="152400"/>
-                          <wp:effectExtent l="0" t="0" r="0" b="0"/>
-                          <wp:docPr id="1" name="Picture" descr=""/>
-                          <wp:cNvGraphicFramePr>
-                            <a:graphicFrameLocks xmlns:a="http://schemas.openxmlformats.org/drawingml/2006/main" noChangeAspect="1"/>
-                          </wp:cNvGraphicFramePr>
-                          <a:graphic xmlns:a="http://schemas.openxmlformats.org/drawingml/2006/main">
-                            <a:graphicData uri="http://schemas.openxmlformats.org/drawingml/2006/picture">
-                              <pic:pic xmlns:pic="http://schemas.openxmlformats.org/drawingml/2006/picture">
-                                <pic:nvPicPr>
-                                  <pic:cNvPr id="1" name="Picture" descr=""/>
-                                  <pic:cNvPicPr>
-                                    <a:picLocks noChangeAspect="1" noChangeArrowheads="1"/>
-                                  </pic:cNvPicPr>
-                                </pic:nvPicPr>
-                                <pic:blipFill>
-                                  <a:blip r:embed="rId3"/>
-                                  <a:stretch>
-                                    <a:fillRect/>
-                                  </a:stretch>
-                                </pic:blipFill>
-                                <pic:spPr bwMode="auto">
-                                  <a:xfrm>
-                                    <a:off x="0" y="0"/>
-                                    <a:ext cx="152400" cy="152400"/>
-                                  </a:xfrm>
-                                  <a:prstGeom prst="rect">
-                                    <a:avLst/>
-                                  </a:prstGeom>
-                                  <a:noFill/>
-                                  <a:ln w="9525">
-                                    <a:noFill/>
-                                    <a:miter lim="800000"/>
-                                    <a:headEnd/>
-                                    <a:tailEnd/>
-                                  </a:ln>
-                                </pic:spPr>
-                              </pic:pic>
-                            </a:graphicData>
-                          </a:graphic>
-                        </wp:inline>
-                      </w:drawing>
-                    </w:rPr>
+                    <w:rPr/>
                   </w:pPr>
                   <w:r>
-                    <w:rPr>
-                      <w:drawing>
-                        <wp:inline distT="0" distB="0" distL="0" distR="0">
-                          <wp:extent cx="152400" cy="152400"/>
-                          <wp:effectExtent l="0" t="0" r="0" b="0"/>
-                          <wp:docPr id="1" name="Picture" descr=""/>
-                          <wp:cNvGraphicFramePr>
-                            <a:graphicFrameLocks xmlns:a="http://schemas.openxmlformats.org/drawingml/2006/main" noChangeAspect="1"/>
-                          </wp:cNvGraphicFramePr>
-                          <a:graphic xmlns:a="http://schemas.openxmlformats.org/drawingml/2006/main">
-                            <a:graphicData uri="http://schemas.openxmlformats.org/drawingml/2006/picture">
-                              <pic:pic xmlns:pic="http://schemas.openxmlformats.org/drawingml/2006/picture">
-                                <pic:nvPicPr>
-                                  <pic:cNvPr id="1" name="Picture" descr=""/>
-                                  <pic:cNvPicPr>
-                                    <a:picLocks noChangeAspect="1" noChangeArrowheads="1"/>
-                                  </pic:cNvPicPr>
-                                </pic:nvPicPr>
-                                <pic:blipFill>
-                                  <a:blip r:embed="rId3"/>
-                                  <a:stretch>
-                                    <a:fillRect/>
-                                  </a:stretch>
-                                </pic:blipFill>
-                                <pic:spPr bwMode="auto">
-                                  <a:xfrm>
-                                    <a:off x="0" y="0"/>
-                                    <a:ext cx="152400" cy="152400"/>
-                                  </a:xfrm>
-                                  <a:prstGeom prst="rect">
-                                    <a:avLst/>
-                                  </a:prstGeom>
-                                  <a:noFill/>
-                                  <a:ln w="9525">
-                                    <a:noFill/>
-                                    <a:miter lim="800000"/>
-                                    <a:headEnd/>
-                                    <a:tailEnd/>
-                                  </a:ln>
-                                </pic:spPr>
-                              </pic:pic>
-                            </a:graphicData>
-                          </a:graphic>
-                        </wp:inline>
-                      </w:drawing>
-                    </w:rPr>
+                    <w:rPr/>
                   </w:r>
                 </w:p>
               </w:txbxContent>
@@ -242,107 +75,17 @@
       </w:r>
       <w:r>
         <w:pict>
-          <v:rect style="position:absolute;width:12pt;height:13.8pt;mso-wrap-distance-left:0pt;mso-wrap-distance-right:0pt;mso-wrap-distance-top:0pt;mso-wrap-distance-bottom:0pt;margin-top:1072.5pt;margin-left:333pt">
+          <v:rect fillcolor="#FFFFFF" strokecolor="#000000" strokeweight="0pt" style="position:absolute;width:12pt;height:13.8pt;mso-wrap-distance-left:0pt;mso-wrap-distance-right:0pt;mso-wrap-distance-top:0pt;mso-wrap-distance-bottom:0pt;margin-top:1072.5pt;margin-left:333pt">
             <v:textbox inset="0in,0in,0in,0in">
               <w:txbxContent>
                 <w:p>
                   <w:pPr>
                     <w:pStyle w:val="TextBody"/>
                     <w:spacing w:lineRule="auto" w:line="288" w:before="0" w:after="140"/>
-                    <w:rPr>
-                      <w:drawing>
-                        <wp:inline distT="0" distB="0" distL="0" distR="0">
-                          <wp:extent cx="152400" cy="152400"/>
-                          <wp:effectExtent l="0" t="0" r="0" b="0"/>
-                          <wp:docPr id="2" name="Picture" descr=""/>
-                          <wp:cNvGraphicFramePr>
-                            <a:graphicFrameLocks xmlns:a="http://schemas.openxmlformats.org/drawingml/2006/main" noChangeAspect="1"/>
-                          </wp:cNvGraphicFramePr>
-                          <a:graphic xmlns:a="http://schemas.openxmlformats.org/drawingml/2006/main">
-                            <a:graphicData uri="http://schemas.openxmlformats.org/drawingml/2006/picture">
-                              <pic:pic xmlns:pic="http://schemas.openxmlformats.org/drawingml/2006/picture">
-                                <pic:nvPicPr>
-                                  <pic:cNvPr id="2" name="Picture" descr=""/>
-                                  <pic:cNvPicPr>
-                                    <a:picLocks noChangeAspect="1" noChangeArrowheads="1"/>
-                                  </pic:cNvPicPr>
-                                </pic:nvPicPr>
-                                <pic:blipFill>
-                                  <a:blip r:embed="rId4"/>
-                                  <a:stretch>
-                                    <a:fillRect/>
-                                  </a:stretch>
-                                </pic:blipFill>
-                                <pic:spPr bwMode="auto">
-                                  <a:xfrm>
-                                    <a:off x="0" y="0"/>
-                                    <a:ext cx="152400" cy="152400"/>
-                                  </a:xfrm>
-                                  <a:prstGeom prst="rect">
-                                    <a:avLst/>
-                                  </a:prstGeom>
-                                  <a:noFill/>
-                                  <a:ln w="9525">
-                                    <a:noFill/>
-                                    <a:miter lim="800000"/>
-                                    <a:headEnd/>
-                                    <a:tailEnd/>
-                                  </a:ln>
-                                </pic:spPr>
-                              </pic:pic>
-                            </a:graphicData>
-                          </a:graphic>
-                        </wp:inline>
-                      </w:drawing>
-                    </w:rPr>
+                    <w:rPr/>
                   </w:pPr>
                   <w:r>
-                    <w:rPr>
-                      <w:drawing>
-                        <wp:inline distT="0" distB="0" distL="0" distR="0">
-                          <wp:extent cx="152400" cy="152400"/>
-                          <wp:effectExtent l="0" t="0" r="0" b="0"/>
-                          <wp:docPr id="2" name="Picture" descr=""/>
-                          <wp:cNvGraphicFramePr>
-                            <a:graphicFrameLocks xmlns:a="http://schemas.openxmlformats.org/drawingml/2006/main" noChangeAspect="1"/>
-                          </wp:cNvGraphicFramePr>
-                          <a:graphic xmlns:a="http://schemas.openxmlformats.org/drawingml/2006/main">
-                            <a:graphicData uri="http://schemas.openxmlformats.org/drawingml/2006/picture">
-                              <pic:pic xmlns:pic="http://schemas.openxmlformats.org/drawingml/2006/picture">
-                                <pic:nvPicPr>
-                                  <pic:cNvPr id="2" name="Picture" descr=""/>
-                                  <pic:cNvPicPr>
-                                    <a:picLocks noChangeAspect="1" noChangeArrowheads="1"/>
-                                  </pic:cNvPicPr>
-                                </pic:nvPicPr>
-                                <pic:blipFill>
-                                  <a:blip r:embed="rId4"/>
-                                  <a:stretch>
-                                    <a:fillRect/>
-                                  </a:stretch>
-                                </pic:blipFill>
-                                <pic:spPr bwMode="auto">
-                                  <a:xfrm>
-                                    <a:off x="0" y="0"/>
-                                    <a:ext cx="152400" cy="152400"/>
-                                  </a:xfrm>
-                                  <a:prstGeom prst="rect">
-                                    <a:avLst/>
-                                  </a:prstGeom>
-                                  <a:noFill/>
-                                  <a:ln w="9525">
-                                    <a:noFill/>
-                                    <a:miter lim="800000"/>
-                                    <a:headEnd/>
-                                    <a:tailEnd/>
-                                  </a:ln>
-                                </pic:spPr>
-                              </pic:pic>
-                            </a:graphicData>
-                          </a:graphic>
-                        </wp:inline>
-                      </w:drawing>
-                    </w:rPr>
+                    <w:rPr/>
                   </w:r>
                 </w:p>
               </w:txbxContent>
@@ -352,107 +95,17 @@
       </w:r>
       <w:r>
         <w:pict>
-          <v:rect style="position:absolute;width:12pt;height:13.8pt;mso-wrap-distance-left:0pt;mso-wrap-distance-right:0pt;mso-wrap-distance-top:0pt;mso-wrap-distance-bottom:0pt;margin-top:1617.75pt;margin-left:333pt">
+          <v:rect fillcolor="#FFFFFF" strokecolor="#000000" strokeweight="0pt" style="position:absolute;width:12pt;height:13.8pt;mso-wrap-distance-left:0pt;mso-wrap-distance-right:0pt;mso-wrap-distance-top:0pt;mso-wrap-distance-bottom:0pt;margin-top:1617.75pt;margin-left:333pt">
             <v:textbox inset="0in,0in,0in,0in">
               <w:txbxContent>
                 <w:p>
                   <w:pPr>
                     <w:pStyle w:val="TextBody"/>
                     <w:spacing w:lineRule="auto" w:line="288" w:before="0" w:after="140"/>
-                    <w:rPr>
-                      <w:drawing>
-                        <wp:inline distT="0" distB="0" distL="0" distR="0">
-                          <wp:extent cx="152400" cy="152400"/>
-                          <wp:effectExtent l="0" t="0" r="0" b="0"/>
-                          <wp:docPr id="3" name="Picture" descr=""/>
-                          <wp:cNvGraphicFramePr>
-                            <a:graphicFrameLocks xmlns:a="http://schemas.openxmlformats.org/drawingml/2006/main" noChangeAspect="1"/>
-                          </wp:cNvGraphicFramePr>
-                          <a:graphic xmlns:a="http://schemas.openxmlformats.org/drawingml/2006/main">
-                            <a:graphicData uri="http://schemas.openxmlformats.org/drawingml/2006/picture">
-                              <pic:pic xmlns:pic="http://schemas.openxmlformats.org/drawingml/2006/picture">
-                                <pic:nvPicPr>
-                                  <pic:cNvPr id="3" name="Picture" descr=""/>
-                                  <pic:cNvPicPr>
-                                    <a:picLocks noChangeAspect="1" noChangeArrowheads="1"/>
-                                  </pic:cNvPicPr>
-                                </pic:nvPicPr>
-                                <pic:blipFill>
-                                  <a:blip r:embed="rId5"/>
-                                  <a:stretch>
-                                    <a:fillRect/>
-                                  </a:stretch>
-                                </pic:blipFill>
-                                <pic:spPr bwMode="auto">
-                                  <a:xfrm>
-                                    <a:off x="0" y="0"/>
-                                    <a:ext cx="152400" cy="152400"/>
-                                  </a:xfrm>
-                                  <a:prstGeom prst="rect">
-                                    <a:avLst/>
-                                  </a:prstGeom>
-                                  <a:noFill/>
-                                  <a:ln w="9525">
-                                    <a:noFill/>
-                                    <a:miter lim="800000"/>
-                                    <a:headEnd/>
-                                    <a:tailEnd/>
-                                  </a:ln>
-                                </pic:spPr>
-                              </pic:pic>
-                            </a:graphicData>
-                          </a:graphic>
-                        </wp:inline>
-                      </w:drawing>
-                    </w:rPr>
+                    <w:rPr/>
                   </w:pPr>
                   <w:r>
-                    <w:rPr>
-                      <w:drawing>
-                        <wp:inline distT="0" distB="0" distL="0" distR="0">
-                          <wp:extent cx="152400" cy="152400"/>
-                          <wp:effectExtent l="0" t="0" r="0" b="0"/>
-                          <wp:docPr id="3" name="Picture" descr=""/>
-                          <wp:cNvGraphicFramePr>
-                            <a:graphicFrameLocks xmlns:a="http://schemas.openxmlformats.org/drawingml/2006/main" noChangeAspect="1"/>
-                          </wp:cNvGraphicFramePr>
-                          <a:graphic xmlns:a="http://schemas.openxmlformats.org/drawingml/2006/main">
-                            <a:graphicData uri="http://schemas.openxmlformats.org/drawingml/2006/picture">
-                              <pic:pic xmlns:pic="http://schemas.openxmlformats.org/drawingml/2006/picture">
-                                <pic:nvPicPr>
-                                  <pic:cNvPr id="3" name="Picture" descr=""/>
-                                  <pic:cNvPicPr>
-                                    <a:picLocks noChangeAspect="1" noChangeArrowheads="1"/>
-                                  </pic:cNvPicPr>
-                                </pic:nvPicPr>
-                                <pic:blipFill>
-                                  <a:blip r:embed="rId5"/>
-                                  <a:stretch>
-                                    <a:fillRect/>
-                                  </a:stretch>
-                                </pic:blipFill>
-                                <pic:spPr bwMode="auto">
-                                  <a:xfrm>
-                                    <a:off x="0" y="0"/>
-                                    <a:ext cx="152400" cy="152400"/>
-                                  </a:xfrm>
-                                  <a:prstGeom prst="rect">
-                                    <a:avLst/>
-                                  </a:prstGeom>
-                                  <a:noFill/>
-                                  <a:ln w="9525">
-                                    <a:noFill/>
-                                    <a:miter lim="800000"/>
-                                    <a:headEnd/>
-                                    <a:tailEnd/>
-                                  </a:ln>
-                                </pic:spPr>
-                              </pic:pic>
-                            </a:graphicData>
-                          </a:graphic>
-                        </wp:inline>
-                      </w:drawing>
-                    </w:rPr>
+                    <w:rPr/>
                   </w:r>
                 </w:p>
               </w:txbxContent>
@@ -462,107 +115,17 @@
       </w:r>
       <w:r>
         <w:pict>
-          <v:rect style="position:absolute;width:12pt;height:13.8pt;mso-wrap-distance-left:0pt;mso-wrap-distance-right:0pt;mso-wrap-distance-top:0pt;mso-wrap-distance-bottom:0pt;margin-top:1719pt;margin-left:333pt">
+          <v:rect fillcolor="#FFFFFF" strokecolor="#000000" strokeweight="0pt" style="position:absolute;width:12pt;height:13.8pt;mso-wrap-distance-left:0pt;mso-wrap-distance-right:0pt;mso-wrap-distance-top:0pt;mso-wrap-distance-bottom:0pt;margin-top:1719pt;margin-left:333pt">
             <v:textbox inset="0in,0in,0in,0in">
               <w:txbxContent>
                 <w:p>
                   <w:pPr>
                     <w:pStyle w:val="TextBody"/>
                     <w:spacing w:lineRule="auto" w:line="288" w:before="0" w:after="140"/>
-                    <w:rPr>
-                      <w:drawing>
-                        <wp:inline distT="0" distB="0" distL="0" distR="0">
-                          <wp:extent cx="152400" cy="152400"/>
-                          <wp:effectExtent l="0" t="0" r="0" b="0"/>
-                          <wp:docPr id="4" name="Picture" descr=""/>
-                          <wp:cNvGraphicFramePr>
-                            <a:graphicFrameLocks xmlns:a="http://schemas.openxmlformats.org/drawingml/2006/main" noChangeAspect="1"/>
-                          </wp:cNvGraphicFramePr>
-                          <a:graphic xmlns:a="http://schemas.openxmlformats.org/drawingml/2006/main">
-                            <a:graphicData uri="http://schemas.openxmlformats.org/drawingml/2006/picture">
-                              <pic:pic xmlns:pic="http://schemas.openxmlformats.org/drawingml/2006/picture">
-                                <pic:nvPicPr>
-                                  <pic:cNvPr id="4" name="Picture" descr=""/>
-                                  <pic:cNvPicPr>
-                                    <a:picLocks noChangeAspect="1" noChangeArrowheads="1"/>
-                                  </pic:cNvPicPr>
-                                </pic:nvPicPr>
-                                <pic:blipFill>
-                                  <a:blip r:embed="rId6"/>
-                                  <a:stretch>
-                                    <a:fillRect/>
-                                  </a:stretch>
-                                </pic:blipFill>
-                                <pic:spPr bwMode="auto">
-                                  <a:xfrm>
-                                    <a:off x="0" y="0"/>
-                                    <a:ext cx="152400" cy="152400"/>
-                                  </a:xfrm>
-                                  <a:prstGeom prst="rect">
-                                    <a:avLst/>
-                                  </a:prstGeom>
-                                  <a:noFill/>
-                                  <a:ln w="9525">
-                                    <a:noFill/>
-                                    <a:miter lim="800000"/>
-                                    <a:headEnd/>
-                                    <a:tailEnd/>
-                                  </a:ln>
-                                </pic:spPr>
-                              </pic:pic>
-                            </a:graphicData>
-                          </a:graphic>
-                        </wp:inline>
-                      </w:drawing>
-                    </w:rPr>
+                    <w:rPr/>
                   </w:pPr>
                   <w:r>
-                    <w:rPr>
-                      <w:drawing>
-                        <wp:inline distT="0" distB="0" distL="0" distR="0">
-                          <wp:extent cx="152400" cy="152400"/>
-                          <wp:effectExtent l="0" t="0" r="0" b="0"/>
-                          <wp:docPr id="4" name="Picture" descr=""/>
-                          <wp:cNvGraphicFramePr>
-                            <a:graphicFrameLocks xmlns:a="http://schemas.openxmlformats.org/drawingml/2006/main" noChangeAspect="1"/>
-                          </wp:cNvGraphicFramePr>
-                          <a:graphic xmlns:a="http://schemas.openxmlformats.org/drawingml/2006/main">
-                            <a:graphicData uri="http://schemas.openxmlformats.org/drawingml/2006/picture">
-                              <pic:pic xmlns:pic="http://schemas.openxmlformats.org/drawingml/2006/picture">
-                                <pic:nvPicPr>
-                                  <pic:cNvPr id="4" name="Picture" descr=""/>
-                                  <pic:cNvPicPr>
-                                    <a:picLocks noChangeAspect="1" noChangeArrowheads="1"/>
-                                  </pic:cNvPicPr>
-                                </pic:nvPicPr>
-                                <pic:blipFill>
-                                  <a:blip r:embed="rId6"/>
-                                  <a:stretch>
-                                    <a:fillRect/>
-                                  </a:stretch>
-                                </pic:blipFill>
-                                <pic:spPr bwMode="auto">
-                                  <a:xfrm>
-                                    <a:off x="0" y="0"/>
-                                    <a:ext cx="152400" cy="152400"/>
-                                  </a:xfrm>
-                                  <a:prstGeom prst="rect">
-                                    <a:avLst/>
-                                  </a:prstGeom>
-                                  <a:noFill/>
-                                  <a:ln w="9525">
-                                    <a:noFill/>
-                                    <a:miter lim="800000"/>
-                                    <a:headEnd/>
-                                    <a:tailEnd/>
-                                  </a:ln>
-                                </pic:spPr>
-                              </pic:pic>
-                            </a:graphicData>
-                          </a:graphic>
-                        </wp:inline>
-                      </w:drawing>
-                    </w:rPr>
+                    <w:rPr/>
                   </w:r>
                 </w:p>
               </w:txbxContent>
@@ -594,7 +157,7 @@
         </w:rPr>
         <w:t>从</w:t>
       </w:r>
-      <w:hyperlink r:id="rId7">
+      <w:hyperlink r:id="rId2">
         <w:r>
           <w:rPr>
             <w:rStyle w:val="InternetLink"/>
@@ -2793,11 +2356,7 @@
       </w:pPr>
       <w:r>
         <w:rPr/>
-        <w:t>3.</w:t>
-      </w:r>
-      <w:r>
-        <w:rPr/>
-        <w:t>sudo apt-get install matlab-support</w:t>
+        <w:t>3.sudo apt-get install matlab-support</w:t>
       </w:r>
       <w:r>
         <w:rPr/>
@@ -3022,7 +2581,7 @@
           <w:sz w:val="27"/>
         </w:rPr>
       </w:pPr>
-      <w:hyperlink r:id="rId8">
+      <w:hyperlink r:id="rId3">
         <w:r>
           <w:rPr>
             <w:rStyle w:val="VisitedInternetLink"/>
@@ -3054,7 +2613,7 @@
           <w:sz w:val="27"/>
         </w:rPr>
       </w:pPr>
-      <w:hyperlink r:id="rId9">
+      <w:hyperlink r:id="rId4">
         <w:r>
           <w:rPr>
             <w:rStyle w:val="InternetLink"/>
@@ -3087,16 +2646,20 @@
     </w:p>
     <w:p>
       <w:pPr>
-        <w:pStyle w:val="TextBody"/>
-        <w:spacing w:before="0" w:after="140"/>
-        <w:rPr>
-          <w:rFonts w:ascii="SimSun" w:hAnsi="SimSun"/>
-          <w:sz w:val="27"/>
-        </w:rPr>
-      </w:pPr>
-      <w:r>
-        <w:rPr>
-          <w:rFonts w:ascii="SimSun" w:hAnsi="SimSun"/>
+        <w:pStyle w:val="Heading1"/>
+        <w:jc w:val="center"/>
+        <w:rPr>
+          <w:rFonts w:ascii="SimSun" w:hAnsi="SimSun"/>
+          <w:b/>
+          <w:bCs/>
+          <w:sz w:val="27"/>
+        </w:rPr>
+      </w:pPr>
+      <w:r>
+        <w:rPr>
+          <w:rFonts w:ascii="SimSun" w:hAnsi="SimSun"/>
+          <w:b/>
+          <w:bCs/>
           <w:sz w:val="27"/>
         </w:rPr>
         <w:t>安装</w:t>
@@ -3104,6 +2667,8 @@
       <w:r>
         <w:rPr>
           <w:rFonts w:ascii="SimSun" w:hAnsi="SimSun"/>
+          <w:b/>
+          <w:bCs/>
           <w:sz w:val="27"/>
         </w:rPr>
         <w:t>opencv:</w:t>
@@ -3646,14 +3211,7 @@
           <w:rFonts w:ascii="SimSun" w:hAnsi="SimSun"/>
           <w:sz w:val="27"/>
         </w:rPr>
-        <w:t>ref:</w:t>
-      </w:r>
-      <w:r>
-        <w:rPr>
-          <w:rFonts w:ascii="SimSun" w:hAnsi="SimSun"/>
-          <w:sz w:val="27"/>
-        </w:rPr>
-        <w:t>https://www.cnblogs.com/CarryPotMan/p/5377921.html</w:t>
+        <w:t>ref:https://www.cnblogs.com/CarryPotMan/p/5377921.html</w:t>
       </w:r>
     </w:p>
     <w:p>
@@ -3762,13 +3320,7 @@
         <w:rPr>
           <w:rStyle w:val="SourceText"/>
         </w:rPr>
-        <w:t>ref:</w:t>
-      </w:r>
-      <w:r>
-        <w:rPr>
-          <w:rStyle w:val="SourceText"/>
-        </w:rPr>
-        <w:t>blog.csdn.net/tina_ttl/article/details/52745807</w:t>
+        <w:t>ref:blog.csdn.net/tina_ttl/article/details/52745807</w:t>
       </w:r>
     </w:p>
     <w:p>
@@ -3821,7 +3373,7 @@
         <w:spacing w:before="0" w:after="140"/>
         <w:rPr/>
       </w:pPr>
-      <w:hyperlink r:id="rId10">
+      <w:hyperlink r:id="rId5">
         <w:r>
           <w:rPr>
             <w:rStyle w:val="InternetLink"/>
@@ -3859,7 +3411,7 @@
         <w:spacing w:before="0" w:after="140"/>
         <w:rPr/>
       </w:pPr>
-      <w:hyperlink r:id="rId11">
+      <w:hyperlink r:id="rId6">
         <w:r>
           <w:rPr>
             <w:rStyle w:val="InternetLink"/>
@@ -3867,102 +3419,35 @@
           <w:t>https://docs.opencv.org/2.4/doc/tutorials/introduction/linux_install/linux_install.html</w:t>
         </w:r>
       </w:hyperlink>
-      <w:hyperlink r:id="rId12">
-        <w:r>
-          <w:rPr/>
-          <w:t>（官网）</w:t>
-        </w:r>
-      </w:hyperlink>
-    </w:p>
-    <w:p>
-      <w:pPr>
-        <w:pStyle w:val="TextBody"/>
-        <w:spacing w:before="0" w:after="140"/>
-        <w:rPr/>
-      </w:pPr>
-      <w:r>
-        <w:rPr/>
-      </w:r>
-    </w:p>
-    <w:p>
-      <w:pPr>
-        <w:pStyle w:val="TextBody"/>
-        <w:spacing w:before="0" w:after="140"/>
-        <w:rPr/>
-      </w:pPr>
-      <w:r>
-        <w:rPr/>
-      </w:r>
-    </w:p>
-    <w:p>
-      <w:pPr>
-        <w:pStyle w:val="TextBody"/>
-        <w:spacing w:before="0" w:after="140"/>
+      <w:r>
+        <w:rPr/>
+        <w:t>（官网）</w:t>
+      </w:r>
+    </w:p>
+    <w:p>
+      <w:pPr>
+        <w:pStyle w:val="TextBody"/>
+        <w:spacing w:before="0" w:after="140"/>
+        <w:rPr/>
+      </w:pPr>
+      <w:r>
+        <w:rPr/>
+      </w:r>
+    </w:p>
+    <w:p>
+      <w:pPr>
+        <w:pStyle w:val="TextBody"/>
+        <w:spacing w:before="0" w:after="140"/>
+        <w:rPr/>
+      </w:pPr>
+      <w:r>
+        <w:rPr/>
+      </w:r>
+    </w:p>
+    <w:p>
+      <w:pPr>
+        <w:pStyle w:val="Heading1"/>
         <w:jc w:val="center"/>
-        <w:rPr/>
-      </w:pPr>
-      <w:r>
-        <w:rPr/>
-        <w:t>安装</w:t>
-      </w:r>
-      <w:r>
-        <w:rPr/>
-        <w:t>ffmpeg</w:t>
-      </w:r>
-    </w:p>
-    <w:p>
-      <w:pPr>
-        <w:pStyle w:val="TextBody"/>
-        <w:spacing w:before="0" w:after="140"/>
-        <w:jc w:val="left"/>
-        <w:rPr/>
-      </w:pPr>
-      <w:r>
-        <w:rPr/>
-        <w:t>本想按着</w:t>
-      </w:r>
-      <w:r>
-        <w:rPr/>
-        <w:t>opencv</w:t>
-      </w:r>
-      <w:r>
-        <w:rPr/>
-        <w:t>的套路，直接用</w:t>
-      </w:r>
-      <w:r>
-        <w:rPr/>
-        <w:t>apt-get</w:t>
-      </w:r>
-      <w:r>
-        <w:rPr/>
-        <w:t>直接安装，安装完之后，</w:t>
-      </w:r>
-      <w:r>
-        <w:rPr/>
-        <w:t>cmake</w:t>
-      </w:r>
-      <w:r>
-        <w:rPr/>
-        <w:t>程序报错：</w:t>
-      </w:r>
-    </w:p>
-    <w:p>
-      <w:pPr>
-        <w:pStyle w:val="TextBody"/>
-        <w:spacing w:before="0" w:after="140"/>
-        <w:jc w:val="left"/>
-        <w:rPr/>
-      </w:pPr>
-      <w:r>
-        <w:rPr/>
-        <w:t>g++ -L/usr/lib -L/opt/lib -pipe -Wall -O3 -ggdb -o release/DenseTrackStab .build_release/DenseTrackStab.o -lopencv_core -lopencv_highgui -lopencv_video -lopencv_imgproc -lopencv_calib3d -lopencv_features2d -lopencv_nonfree -lopencv_ocl -lavformat -lavdevice -lavutil -lavcodec -lswscale</w:t>
-      </w:r>
-    </w:p>
-    <w:p>
-      <w:pPr>
-        <w:pStyle w:val="TextBody"/>
-        <w:spacing w:before="0" w:after="140"/>
-        <w:jc w:val="left"/>
         <w:rPr>
           <w:b/>
           <w:bCs/>
@@ -3973,6 +3458,79 @@
           <w:b/>
           <w:bCs/>
         </w:rPr>
+        <w:t>安装</w:t>
+      </w:r>
+      <w:r>
+        <w:rPr>
+          <w:b/>
+          <w:bCs/>
+        </w:rPr>
+        <w:t>ffmpeg</w:t>
+      </w:r>
+    </w:p>
+    <w:p>
+      <w:pPr>
+        <w:pStyle w:val="TextBody"/>
+        <w:spacing w:before="0" w:after="140"/>
+        <w:jc w:val="left"/>
+        <w:rPr/>
+      </w:pPr>
+      <w:r>
+        <w:rPr/>
+        <w:t>本想按着</w:t>
+      </w:r>
+      <w:r>
+        <w:rPr/>
+        <w:t>opencv</w:t>
+      </w:r>
+      <w:r>
+        <w:rPr/>
+        <w:t>的套路，直接用</w:t>
+      </w:r>
+      <w:r>
+        <w:rPr/>
+        <w:t>apt-get</w:t>
+      </w:r>
+      <w:r>
+        <w:rPr/>
+        <w:t>直接安装，安装完之后，</w:t>
+      </w:r>
+      <w:r>
+        <w:rPr/>
+        <w:t>cmake</w:t>
+      </w:r>
+      <w:r>
+        <w:rPr/>
+        <w:t>程序报错：</w:t>
+      </w:r>
+    </w:p>
+    <w:p>
+      <w:pPr>
+        <w:pStyle w:val="TextBody"/>
+        <w:spacing w:before="0" w:after="140"/>
+        <w:jc w:val="left"/>
+        <w:rPr/>
+      </w:pPr>
+      <w:r>
+        <w:rPr/>
+        <w:t>g++ -L/usr/lib -L/opt/lib -pipe -Wall -O3 -ggdb -o release/DenseTrackStab .build_release/DenseTrackStab.o -lopencv_core -lopencv_highgui -lopencv_video -lopencv_imgproc -lopencv_calib3d -lopencv_features2d -lopencv_nonfree -lopencv_ocl -lavformat -lavdevice -lavutil -lavcodec -lswscale</w:t>
+      </w:r>
+    </w:p>
+    <w:p>
+      <w:pPr>
+        <w:pStyle w:val="TextBody"/>
+        <w:spacing w:before="0" w:after="140"/>
+        <w:jc w:val="left"/>
+        <w:rPr>
+          <w:b/>
+          <w:bCs/>
+        </w:rPr>
+      </w:pPr>
+      <w:r>
+        <w:rPr>
+          <w:b/>
+          <w:bCs/>
+        </w:rPr>
         <w:t>/usr/bin/ld: cannot find -lavdevice</w:t>
       </w:r>
     </w:p>
@@ -4030,8 +3588,7 @@
           <w:b w:val="false"/>
           <w:bCs w:val="false"/>
         </w:rPr>
-        <w:t>avdevice</w:t>
-        <w:t>.so</w:t>
+        <w:t>avdevice.so</w:t>
       </w:r>
       <w:r>
         <w:rPr>
@@ -4289,7 +3846,7 @@
           <w:rStyle w:val="InternetLink"/>
         </w:rPr>
       </w:pPr>
-      <w:hyperlink r:id="rId13">
+      <w:hyperlink r:id="rId7">
         <w:r>
           <w:rPr>
             <w:rStyle w:val="InternetLink"/>
@@ -4632,11 +4189,7 @@
       </w:r>
       <w:r>
         <w:rPr/>
-        <w:t>添加</w:t>
-      </w:r>
-      <w:r>
-        <w:rPr/>
-        <w:t>添加一行：</w:t>
+        <w:t>添加添加一行：</w:t>
       </w:r>
       <w:r>
         <w:rPr>
@@ -4758,14 +4311,1298 @@
         <w:pStyle w:val="TextBody"/>
         <w:spacing w:before="0" w:after="140"/>
         <w:jc w:val="left"/>
-        <w:rPr>
-          <w:sz w:val="27"/>
-        </w:rPr>
-      </w:pPr>
-      <w:r>
-        <w:rPr>
-          <w:sz w:val="27"/>
-        </w:rPr>
+        <w:rPr/>
+      </w:pPr>
+      <w:r>
+        <w:rPr/>
+        <w:t>REF</w:t>
+      </w:r>
+      <w:r>
+        <w:rPr/>
+        <w:t>：</w:t>
+      </w:r>
+      <w:r>
+        <w:rPr/>
+        <w:t>blog.csdn.net/sahusoft/article/details/7388617</w:t>
+      </w:r>
+    </w:p>
+    <w:p>
+      <w:pPr>
+        <w:pStyle w:val="TextBody"/>
+        <w:spacing w:before="0" w:after="140"/>
+        <w:jc w:val="left"/>
+        <w:rPr/>
+      </w:pPr>
+      <w:r>
+        <w:rPr/>
+      </w:r>
+    </w:p>
+    <w:p>
+      <w:pPr>
+        <w:pStyle w:val="Heading1"/>
+        <w:jc w:val="center"/>
+        <w:rPr>
+          <w:b/>
+          <w:bCs/>
+        </w:rPr>
+      </w:pPr>
+      <w:r>
+        <w:rPr>
+          <w:b/>
+          <w:bCs/>
+        </w:rPr>
+        <w:t>安装</w:t>
+      </w:r>
+      <w:r>
+        <w:rPr>
+          <w:b/>
+          <w:bCs/>
+        </w:rPr>
+        <w:t>caffe(matlab interface)</w:t>
+      </w:r>
+    </w:p>
+    <w:p>
+      <w:pPr>
+        <w:pStyle w:val="TextBody"/>
+        <w:spacing w:before="0" w:after="140"/>
+        <w:jc w:val="left"/>
+        <w:rPr/>
+      </w:pPr>
+      <w:r>
+        <w:rPr/>
+        <w:t>caffe.berkeleyvision.org/install_apt.html</w:t>
+      </w:r>
+    </w:p>
+    <w:p>
+      <w:pPr>
+        <w:pStyle w:val="PreformattedText"/>
+        <w:spacing w:before="0" w:after="140"/>
+        <w:jc w:val="left"/>
+        <w:rPr/>
+      </w:pPr>
+      <w:r>
+        <w:rPr/>
+        <w:t>&gt;&gt;&gt;</w:t>
+      </w:r>
+    </w:p>
+    <w:p>
+      <w:pPr>
+        <w:pStyle w:val="PreformattedText"/>
+        <w:spacing w:before="0" w:after="140"/>
+        <w:jc w:val="left"/>
+        <w:rPr>
+          <w:rStyle w:val="SourceText"/>
+        </w:rPr>
+      </w:pPr>
+      <w:r>
+        <w:rPr>
+          <w:rStyle w:val="SourceText"/>
+        </w:rPr>
+        <w:t>sudo apt-get install libprotobuf-dev libleveldb-dev libsnappy-dev libopencv-dev libhdf5-serial-dev protobuf-compiler</w:t>
+      </w:r>
+    </w:p>
+    <w:p>
+      <w:pPr>
+        <w:pStyle w:val="PreformattedText"/>
+        <w:spacing w:before="0" w:after="283"/>
+        <w:rPr>
+          <w:rStyle w:val="SourceText"/>
+        </w:rPr>
+      </w:pPr>
+      <w:r>
+        <w:rPr>
+          <w:rStyle w:val="SourceText"/>
+        </w:rPr>
+        <w:t>sudo apt-get install --no-install-recommends libboost-all-dev</w:t>
+      </w:r>
+    </w:p>
+    <w:p>
+      <w:pPr>
+        <w:pStyle w:val="PreformattedText"/>
+        <w:spacing w:before="0" w:after="140"/>
+        <w:jc w:val="left"/>
+        <w:rPr>
+          <w:rStyle w:val="SourceText"/>
+        </w:rPr>
+      </w:pPr>
+      <w:r>
+        <w:rPr>
+          <w:rStyle w:val="SourceText"/>
+        </w:rPr>
+        <w:t>sudo apt-get install libgflags-dev libgoogle-glog-dev liblmdb-dev</w:t>
+      </w:r>
+    </w:p>
+    <w:p>
+      <w:pPr>
+        <w:pStyle w:val="PreformattedText"/>
+        <w:spacing w:before="0" w:after="140"/>
+        <w:jc w:val="left"/>
+        <w:rPr>
+          <w:rStyle w:val="SourceText"/>
+          <w:shd w:fill="FBFAF7" w:val="clear"/>
+        </w:rPr>
+      </w:pPr>
+      <w:bookmarkStart w:id="0" w:name="__DdeLink__523_490982111"/>
+      <w:bookmarkEnd w:id="0"/>
+      <w:r>
+        <w:rPr>
+          <w:rStyle w:val="SourceText"/>
+          <w:shd w:fill="FBFAF7" w:val="clear"/>
+        </w:rPr>
+        <w:t>sudo apt-get install libatlas-base-dev</w:t>
+      </w:r>
+    </w:p>
+    <w:p>
+      <w:pPr>
+        <w:pStyle w:val="PreformattedText"/>
+        <w:spacing w:before="0" w:after="140"/>
+        <w:jc w:val="left"/>
+        <w:rPr/>
+      </w:pPr>
+      <w:r>
+        <w:rPr/>
+      </w:r>
+    </w:p>
+    <w:p>
+      <w:pPr>
+        <w:pStyle w:val="PreformattedText"/>
+        <w:spacing w:before="0" w:after="140"/>
+        <w:jc w:val="left"/>
+        <w:rPr>
+          <w:rStyle w:val="SourceText"/>
+          <w:shd w:fill="FBFAF7" w:val="clear"/>
+        </w:rPr>
+      </w:pPr>
+      <w:r>
+        <w:rPr>
+          <w:rStyle w:val="SourceText"/>
+          <w:shd w:fill="FBFAF7" w:val="clear"/>
+        </w:rPr>
+        <w:t>cp Makefile.config.examples Makefile.config</w:t>
+      </w:r>
+    </w:p>
+    <w:p>
+      <w:pPr>
+        <w:pStyle w:val="PreformattedText"/>
+        <w:spacing w:before="0" w:after="140"/>
+        <w:jc w:val="left"/>
+        <w:rPr>
+          <w:rStyle w:val="SourceText"/>
+          <w:shd w:fill="FBFAF7" w:val="clear"/>
+        </w:rPr>
+      </w:pPr>
+      <w:r>
+        <w:rPr>
+          <w:rStyle w:val="SourceText"/>
+          <w:shd w:fill="FBFAF7" w:val="clear"/>
+        </w:rPr>
+        <w:t>gedit Makefile.config</w:t>
+      </w:r>
+    </w:p>
+    <w:p>
+      <w:pPr>
+        <w:pStyle w:val="PreformattedText"/>
+        <w:spacing w:before="0" w:after="140"/>
+        <w:jc w:val="left"/>
+        <w:rPr>
+          <w:rStyle w:val="SourceText"/>
+          <w:shd w:fill="FBFAF7" w:val="clear"/>
+        </w:rPr>
+      </w:pPr>
+      <w:r>
+        <w:rPr>
+          <w:rStyle w:val="SourceText"/>
+          <w:shd w:fill="FBFAF7" w:val="clear"/>
+        </w:rPr>
+        <w:t>-------------------------------</w:t>
+      </w:r>
+    </w:p>
+    <w:p>
+      <w:pPr>
+        <w:pStyle w:val="PreformattedText"/>
+        <w:spacing w:before="0" w:after="140"/>
+        <w:jc w:val="left"/>
+        <w:rPr/>
+      </w:pPr>
+      <w:r>
+        <w:rPr/>
+        <w:t>USE_CUDNN := 1 //</w:t>
+      </w:r>
+      <w:r>
+        <w:rPr/>
+        <w:t>如果使用</w:t>
+      </w:r>
+      <w:r>
+        <w:rPr/>
+        <w:t>GPU</w:t>
+      </w:r>
+    </w:p>
+    <w:p>
+      <w:pPr>
+        <w:pStyle w:val="PreformattedText"/>
+        <w:spacing w:before="0" w:after="140"/>
+        <w:jc w:val="left"/>
+        <w:rPr/>
+      </w:pPr>
+      <w:r>
+        <w:rPr/>
+        <w:t>MATLAB_DIR := /usr/local/MATLAB/R2016a  //</w:t>
+      </w:r>
+      <w:r>
+        <w:rPr/>
+        <w:t xml:space="preserve">确保目录下 </w:t>
+      </w:r>
+      <w:r>
+        <w:rPr/>
+        <w:t>bin</w:t>
+      </w:r>
+      <w:r>
+        <w:rPr/>
+        <w:t>文件夹中有</w:t>
+      </w:r>
+      <w:r>
+        <w:rPr/>
+        <w:t>mex</w:t>
+      </w:r>
+      <w:r>
+        <w:rPr/>
+        <w:t>二进制文件</w:t>
+      </w:r>
+    </w:p>
+    <w:p>
+      <w:pPr>
+        <w:pStyle w:val="PreformattedText"/>
+        <w:spacing w:before="0" w:after="140"/>
+        <w:jc w:val="left"/>
+        <w:rPr/>
+      </w:pPr>
+      <w:r>
+        <w:rPr/>
+        <w:t>ANACONDA_HOME := /home/chang/anaconda2/envs/caffe</w:t>
+      </w:r>
+    </w:p>
+    <w:p>
+      <w:pPr>
+        <w:pStyle w:val="PreformattedText"/>
+        <w:spacing w:before="0" w:after="140"/>
+        <w:jc w:val="left"/>
+        <w:rPr/>
+      </w:pPr>
+      <w:r>
+        <w:rPr/>
+        <w:t>PYTHON_INCLUDE := $(ANACONDA_HOME)/include  $(ANACONDA_HOME)/include/python2.7      //</w:t>
+      </w:r>
+      <w:r>
+        <w:rPr/>
+        <w:t>安装在</w:t>
+      </w:r>
+      <w:r>
+        <w:rPr/>
+        <w:t>anaconda</w:t>
+      </w:r>
+      <w:r>
+        <w:rPr/>
+        <w:t>环境下，添加路径</w:t>
+      </w:r>
+      <w:r>
+        <w:rPr/>
+        <w:t>3</w:t>
+      </w:r>
+    </w:p>
+    <w:p>
+      <w:pPr>
+        <w:pStyle w:val="PreformattedText"/>
+        <w:spacing w:before="0" w:after="140"/>
+        <w:jc w:val="left"/>
+        <w:rPr/>
+      </w:pPr>
+      <w:r>
+        <w:rPr/>
+        <w:t>PYTHON_LIB := $(ANACONDA_HOME)/lib $(ANACONDA_HOME)/lib/python2.7/site-packages/</w:t>
+      </w:r>
+    </w:p>
+    <w:p>
+      <w:pPr>
+        <w:pStyle w:val="PreformattedText"/>
+        <w:spacing w:before="0" w:after="140"/>
+        <w:jc w:val="left"/>
+        <w:rPr/>
+      </w:pPr>
+      <w:r>
+        <w:rPr/>
+        <w:t>USE_OPENCV:=1</w:t>
+      </w:r>
+    </w:p>
+    <w:p>
+      <w:pPr>
+        <w:pStyle w:val="PreformattedText"/>
+        <w:spacing w:before="0" w:after="140"/>
+        <w:jc w:val="left"/>
+        <w:rPr>
+          <w:rStyle w:val="SourceText"/>
+          <w:shd w:fill="FBFAF7" w:val="clear"/>
+        </w:rPr>
+      </w:pPr>
+      <w:r>
+        <w:rPr>
+          <w:rStyle w:val="SourceText"/>
+          <w:shd w:fill="FBFAF7" w:val="clear"/>
+        </w:rPr>
+        <w:t>-------------------------------</w:t>
+      </w:r>
+    </w:p>
+    <w:p>
+      <w:pPr>
+        <w:pStyle w:val="TextBody"/>
+        <w:spacing w:before="0" w:after="140"/>
+        <w:jc w:val="left"/>
+        <w:rPr/>
+      </w:pPr>
+      <w:r>
+        <w:rPr/>
+        <w:t>make all</w:t>
+      </w:r>
+    </w:p>
+    <w:p>
+      <w:pPr>
+        <w:pStyle w:val="TextBody"/>
+        <w:spacing w:before="0" w:after="140"/>
+        <w:jc w:val="left"/>
+        <w:rPr/>
+      </w:pPr>
+      <w:r>
+        <w:rPr/>
+        <w:t>make runtest</w:t>
+      </w:r>
+    </w:p>
+    <w:p>
+      <w:pPr>
+        <w:pStyle w:val="TextBody"/>
+        <w:spacing w:before="0" w:after="140"/>
+        <w:jc w:val="left"/>
+        <w:rPr/>
+      </w:pPr>
+      <w:r>
+        <w:rPr/>
+        <w:drawing>
+          <wp:anchor behindDoc="0" distT="0" distB="0" distL="0" distR="0" simplePos="0" locked="0" layoutInCell="1" allowOverlap="1" relativeHeight="1">
+            <wp:simplePos x="0" y="0"/>
+            <wp:positionH relativeFrom="column">
+              <wp:align>center</wp:align>
+            </wp:positionH>
+            <wp:positionV relativeFrom="paragraph">
+              <wp:align>top</wp:align>
+            </wp:positionV>
+            <wp:extent cx="6120130" cy="3364865"/>
+            <wp:effectExtent l="0" t="0" r="0" b="0"/>
+            <wp:wrapSquare wrapText="largest"/>
+            <wp:docPr id="0" name="Picture" descr=""/>
+            <wp:cNvGraphicFramePr>
+              <a:graphicFrameLocks xmlns:a="http://schemas.openxmlformats.org/drawingml/2006/main" noChangeAspect="1"/>
+            </wp:cNvGraphicFramePr>
+            <a:graphic xmlns:a="http://schemas.openxmlformats.org/drawingml/2006/main">
+              <a:graphicData uri="http://schemas.openxmlformats.org/drawingml/2006/picture">
+                <pic:pic xmlns:pic="http://schemas.openxmlformats.org/drawingml/2006/picture">
+                  <pic:nvPicPr>
+                    <pic:cNvPr id="0" name="Picture" descr=""/>
+                    <pic:cNvPicPr>
+                      <a:picLocks noChangeAspect="1" noChangeArrowheads="1"/>
+                    </pic:cNvPicPr>
+                  </pic:nvPicPr>
+                  <pic:blipFill>
+                    <a:blip r:embed="rId8"/>
+                    <a:stretch>
+                      <a:fillRect/>
+                    </a:stretch>
+                  </pic:blipFill>
+                  <pic:spPr bwMode="auto">
+                    <a:xfrm>
+                      <a:off x="0" y="0"/>
+                      <a:ext cx="6120130" cy="3364865"/>
+                    </a:xfrm>
+                    <a:prstGeom prst="rect">
+                      <a:avLst/>
+                    </a:prstGeom>
+                    <a:noFill/>
+                    <a:ln w="9525">
+                      <a:noFill/>
+                      <a:miter lim="800000"/>
+                      <a:headEnd/>
+                      <a:tailEnd/>
+                    </a:ln>
+                  </pic:spPr>
+                </pic:pic>
+              </a:graphicData>
+            </a:graphic>
+          </wp:anchor>
+        </w:drawing>
+      </w:r>
+    </w:p>
+    <w:p>
+      <w:pPr>
+        <w:pStyle w:val="TextBody"/>
+        <w:spacing w:before="0" w:after="140"/>
+        <w:jc w:val="left"/>
+        <w:rPr/>
+      </w:pPr>
+      <w:r>
+        <w:rPr/>
+        <w:t>编译</w:t>
+      </w:r>
+      <w:r>
+        <w:rPr/>
+        <w:t xml:space="preserve">matlab </w:t>
+      </w:r>
+      <w:r>
+        <w:rPr/>
+        <w:t>接口：</w:t>
+      </w:r>
+    </w:p>
+    <w:p>
+      <w:pPr>
+        <w:pStyle w:val="TextBody"/>
+        <w:spacing w:before="0" w:after="140"/>
+        <w:jc w:val="left"/>
+        <w:rPr/>
+      </w:pPr>
+      <w:r>
+        <w:rPr/>
+        <w:t>make matcaffe</w:t>
+      </w:r>
+    </w:p>
+    <w:p>
+      <w:pPr>
+        <w:pStyle w:val="TextBody"/>
+        <w:spacing w:before="0" w:after="140"/>
+        <w:jc w:val="left"/>
+        <w:rPr/>
+      </w:pPr>
+      <w:r>
+        <w:rPr/>
+        <w:t>make mattest</w:t>
+      </w:r>
+    </w:p>
+    <w:p>
+      <w:pPr>
+        <w:pStyle w:val="TextBody"/>
+        <w:spacing w:before="0" w:after="140"/>
+        <w:jc w:val="left"/>
+        <w:rPr/>
+      </w:pPr>
+      <w:r>
+        <w:rPr/>
+        <w:drawing>
+          <wp:anchor behindDoc="0" distT="0" distB="0" distL="0" distR="0" simplePos="0" locked="0" layoutInCell="1" allowOverlap="1" relativeHeight="0">
+            <wp:simplePos x="0" y="0"/>
+            <wp:positionH relativeFrom="column">
+              <wp:align>center</wp:align>
+            </wp:positionH>
+            <wp:positionV relativeFrom="paragraph">
+              <wp:align>top</wp:align>
+            </wp:positionV>
+            <wp:extent cx="6120130" cy="2491105"/>
+            <wp:effectExtent l="0" t="0" r="0" b="0"/>
+            <wp:wrapSquare wrapText="largest"/>
+            <wp:docPr id="1" name="Picture" descr=""/>
+            <wp:cNvGraphicFramePr>
+              <a:graphicFrameLocks xmlns:a="http://schemas.openxmlformats.org/drawingml/2006/main" noChangeAspect="1"/>
+            </wp:cNvGraphicFramePr>
+            <a:graphic xmlns:a="http://schemas.openxmlformats.org/drawingml/2006/main">
+              <a:graphicData uri="http://schemas.openxmlformats.org/drawingml/2006/picture">
+                <pic:pic xmlns:pic="http://schemas.openxmlformats.org/drawingml/2006/picture">
+                  <pic:nvPicPr>
+                    <pic:cNvPr id="1" name="Picture" descr=""/>
+                    <pic:cNvPicPr>
+                      <a:picLocks noChangeAspect="1" noChangeArrowheads="1"/>
+                    </pic:cNvPicPr>
+                  </pic:nvPicPr>
+                  <pic:blipFill>
+                    <a:blip r:embed="rId9"/>
+                    <a:stretch>
+                      <a:fillRect/>
+                    </a:stretch>
+                  </pic:blipFill>
+                  <pic:spPr bwMode="auto">
+                    <a:xfrm>
+                      <a:off x="0" y="0"/>
+                      <a:ext cx="6120130" cy="2491105"/>
+                    </a:xfrm>
+                    <a:prstGeom prst="rect">
+                      <a:avLst/>
+                    </a:prstGeom>
+                    <a:noFill/>
+                    <a:ln w="9525">
+                      <a:noFill/>
+                      <a:miter lim="800000"/>
+                      <a:headEnd/>
+                      <a:tailEnd/>
+                    </a:ln>
+                  </pic:spPr>
+                </pic:pic>
+              </a:graphicData>
+            </a:graphic>
+          </wp:anchor>
+        </w:drawing>
+      </w:r>
+    </w:p>
+    <w:p>
+      <w:pPr>
+        <w:pStyle w:val="TextBody"/>
+        <w:spacing w:before="0" w:after="140"/>
+        <w:jc w:val="left"/>
+        <w:rPr/>
+      </w:pPr>
+      <w:r>
+        <w:rPr/>
+        <w:t>跑一个</w:t>
+      </w:r>
+      <w:r>
+        <w:rPr/>
+        <w:t>demo:</w:t>
+      </w:r>
+    </w:p>
+    <w:p>
+      <w:pPr>
+        <w:pStyle w:val="TextBody"/>
+        <w:spacing w:before="0" w:after="140"/>
+        <w:jc w:val="left"/>
+        <w:rPr/>
+      </w:pPr>
+      <w:r>
+        <w:rPr/>
+        <w:t>运行</w:t>
+      </w:r>
+      <w:r>
+        <w:rPr/>
+        <w:t>caffe</w:t>
+      </w:r>
+      <w:r>
+        <w:rPr/>
+        <w:t>目录下代码：</w:t>
+      </w:r>
+      <w:r>
+        <w:rPr/>
+        <w:t>/caffe/matlab/demo/classification_demo.m</w:t>
+      </w:r>
+    </w:p>
+    <w:p>
+      <w:pPr>
+        <w:pStyle w:val="TextBody"/>
+        <w:spacing w:before="0" w:after="140"/>
+        <w:jc w:val="left"/>
+        <w:rPr/>
+      </w:pPr>
+      <w:r>
+        <w:rPr/>
+        <w:t>运行之前先下载网络模型：</w:t>
+      </w:r>
+    </w:p>
+    <w:p>
+      <w:pPr>
+        <w:pStyle w:val="TextBody"/>
+        <w:spacing w:before="0" w:after="140"/>
+        <w:jc w:val="left"/>
+        <w:rPr/>
+      </w:pPr>
+      <w:r>
+        <w:rPr/>
+        <w:t>bvlc_reference_caffenet.caffemodel</w:t>
+      </w:r>
+      <w:r>
+        <w:rPr/>
+        <w:t>（</w:t>
+      </w:r>
+      <w:r>
+        <w:rPr/>
+        <w:t>url: http://dl.caffe.berkeleyvision.org/bvlc_reference_caffenet.caffemodel</w:t>
+      </w:r>
+      <w:r>
+        <w:rPr/>
+        <w:t>）</w:t>
+      </w:r>
+    </w:p>
+    <w:p>
+      <w:pPr>
+        <w:pStyle w:val="TextBody"/>
+        <w:spacing w:before="0" w:after="140"/>
+        <w:jc w:val="left"/>
+        <w:rPr/>
+      </w:pPr>
+      <w:r>
+        <w:rPr/>
+        <w:t>*********************************************************</w:t>
+      </w:r>
+    </w:p>
+    <w:p>
+      <w:pPr>
+        <w:pStyle w:val="TextBody"/>
+        <w:spacing w:before="0" w:after="140"/>
+        <w:jc w:val="left"/>
+        <w:rPr/>
+      </w:pPr>
+      <w:r>
+        <w:rPr/>
+        <w:t>DEBUG:</w:t>
+      </w:r>
+    </w:p>
+    <w:p>
+      <w:pPr>
+        <w:pStyle w:val="TextBody"/>
+        <w:spacing w:before="0" w:after="140"/>
+        <w:jc w:val="left"/>
+        <w:rPr/>
+      </w:pPr>
+      <w:r>
+        <w:rPr/>
+        <w:t>1.make all</w:t>
+      </w:r>
+      <w:r>
+        <w:rPr/>
+        <w:t>时报错：</w:t>
+      </w:r>
+      <w:r>
+        <w:rPr/>
+        <w:t>ld</w:t>
+      </w:r>
+      <w:r>
+        <w:rPr/>
+        <w:t>：</w:t>
+      </w:r>
+      <w:r>
+        <w:rPr/>
+        <w:t>cannot find atlas</w:t>
+      </w:r>
+    </w:p>
+    <w:p>
+      <w:pPr>
+        <w:pStyle w:val="PreformattedText"/>
+        <w:spacing w:before="0" w:after="140"/>
+        <w:jc w:val="left"/>
+        <w:rPr>
+          <w:rStyle w:val="SourceText"/>
+          <w:shd w:fill="FBFAF7" w:val="clear"/>
+        </w:rPr>
+      </w:pPr>
+      <w:r>
+        <w:rPr>
+          <w:rStyle w:val="SourceText"/>
+          <w:shd w:fill="FBFAF7" w:val="clear"/>
+        </w:rPr>
+        <w:t>sudo apt-get install libatlas-base-dev</w:t>
+      </w:r>
+    </w:p>
+    <w:p>
+      <w:pPr>
+        <w:pStyle w:val="TextBody"/>
+        <w:spacing w:before="0" w:after="140"/>
+        <w:jc w:val="left"/>
+        <w:rPr/>
+      </w:pPr>
+      <w:r>
+        <w:rPr/>
+        <w:t>2.make runtest</w:t>
+      </w:r>
+      <w:r>
+        <w:rPr/>
+        <w:t>时报错：</w:t>
+      </w:r>
+    </w:p>
+    <w:p>
+      <w:pPr>
+        <w:pStyle w:val="TextBody"/>
+        <w:spacing w:before="0" w:after="140"/>
+        <w:jc w:val="left"/>
+        <w:rPr/>
+      </w:pPr>
+      <w:r>
+        <w:rPr/>
+        <w:t>.build_release/tools/caffe: error while loading shared libraries: libprotobuf.so.15: cannot open shared object file: No such file or directory</w:t>
+      </w:r>
+    </w:p>
+    <w:p>
+      <w:pPr>
+        <w:pStyle w:val="TextBody"/>
+        <w:spacing w:before="0" w:after="140"/>
+        <w:jc w:val="left"/>
+        <w:rPr/>
+      </w:pPr>
+      <w:r>
+        <w:rPr/>
+        <w:t>make: *** [runtest] Error 127</w:t>
+      </w:r>
+    </w:p>
+    <w:p>
+      <w:pPr>
+        <w:pStyle w:val="TextBody"/>
+        <w:spacing w:before="0" w:after="140"/>
+        <w:jc w:val="left"/>
+        <w:rPr/>
+      </w:pPr>
+      <w:r>
+        <w:rPr/>
+        <w:t>参考</w:t>
+      </w:r>
+      <w:r>
+        <w:rPr/>
+        <w:t>blog.csdn.net/sahusoft/article/details/7388617</w:t>
+      </w:r>
+      <w:r>
+        <w:rPr/>
+        <w:t>中的两种方法：</w:t>
+      </w:r>
+    </w:p>
+    <w:p>
+      <w:pPr>
+        <w:pStyle w:val="TextBody"/>
+        <w:spacing w:before="0" w:after="140"/>
+        <w:jc w:val="left"/>
+        <w:rPr/>
+      </w:pPr>
+      <w:r>
+        <w:rPr/>
+        <w:t>1.</w:t>
+      </w:r>
+      <w:r>
+        <w:rPr/>
+        <w:t>查找</w:t>
+      </w:r>
+      <w:r>
+        <w:rPr/>
+        <w:t xml:space="preserve">libprotobuf.so.15 </w:t>
+      </w:r>
+      <w:r>
+        <w:rPr/>
+        <w:t>的路径，在</w:t>
+      </w:r>
+      <w:r>
+        <w:rPr/>
+        <w:t>/etc/ld.so.conf</w:t>
+      </w:r>
+      <w:r>
+        <w:rPr/>
+        <w:t>添加，</w:t>
+      </w:r>
+      <w:r>
+        <w:rPr/>
+        <w:t>ldconfig</w:t>
+      </w:r>
+    </w:p>
+    <w:p>
+      <w:pPr>
+        <w:pStyle w:val="TextBody"/>
+        <w:spacing w:before="0" w:after="140"/>
+        <w:jc w:val="left"/>
+        <w:rPr/>
+      </w:pPr>
+      <w:r>
+        <w:rPr/>
+        <w:t>2.</w:t>
+      </w:r>
+      <w:r>
+        <w:rPr/>
+        <w:t>在～</w:t>
+      </w:r>
+      <w:r>
+        <w:rPr/>
+        <w:t xml:space="preserve">/.bashrc </w:t>
+      </w:r>
+      <w:r>
+        <w:rPr/>
+        <w:t>中添加</w:t>
+      </w:r>
+      <w:r>
+        <w:rPr/>
+        <w:t>LD_LIBRARY_PATH</w:t>
+      </w:r>
+      <w:r>
+        <w:rPr/>
+        <w:t>，</w:t>
+      </w:r>
+      <w:r>
+        <w:rPr/>
+        <w:t>source ~/.bashrc</w:t>
+      </w:r>
+    </w:p>
+    <w:p>
+      <w:pPr>
+        <w:pStyle w:val="TextBody"/>
+        <w:spacing w:before="0" w:after="140"/>
+        <w:jc w:val="left"/>
+        <w:rPr/>
+      </w:pPr>
+      <w:r>
+        <w:rPr/>
+      </w:r>
+    </w:p>
+    <w:p>
+      <w:pPr>
+        <w:pStyle w:val="TextBody"/>
+        <w:spacing w:before="0" w:after="140"/>
+        <w:jc w:val="left"/>
+        <w:rPr/>
+      </w:pPr>
+      <w:r>
+        <w:rPr/>
+      </w:r>
+    </w:p>
+    <w:p>
+      <w:pPr>
+        <w:pStyle w:val="TextBody"/>
+        <w:spacing w:before="0" w:after="140"/>
+        <w:jc w:val="left"/>
+        <w:rPr/>
+      </w:pPr>
+      <w:r>
+        <w:rPr/>
+      </w:r>
+    </w:p>
+    <w:p>
+      <w:pPr>
+        <w:pStyle w:val="TextBody"/>
+        <w:spacing w:before="0" w:after="140"/>
+        <w:jc w:val="left"/>
+        <w:rPr/>
+      </w:pPr>
+      <w:r>
+        <w:rPr/>
+      </w:r>
+    </w:p>
+    <w:p>
+      <w:pPr>
+        <w:pStyle w:val="Heading1"/>
+        <w:jc w:val="center"/>
+        <w:rPr>
+          <w:b/>
+          <w:bCs/>
+        </w:rPr>
+      </w:pPr>
+      <w:r>
+        <w:rPr>
+          <w:b/>
+          <w:bCs/>
+        </w:rPr>
+        <w:t>vlFeat</w:t>
+      </w:r>
+    </w:p>
+    <w:p>
+      <w:pPr>
+        <w:pStyle w:val="TextBody"/>
+        <w:spacing w:before="0" w:after="140"/>
+        <w:jc w:val="left"/>
+        <w:rPr>
+          <w:rStyle w:val="InternetLink"/>
+        </w:rPr>
+      </w:pPr>
+      <w:r>
+        <w:rPr/>
+        <w:t>官网</w:t>
+      </w:r>
+      <w:r>
+        <w:rPr/>
+        <w:t>instruction:</w:t>
+      </w:r>
+      <w:hyperlink r:id="rId10">
+        <w:r>
+          <w:rPr>
+            <w:rStyle w:val="InternetLink"/>
+          </w:rPr>
+          <w:t>www.vlfeat.org/install-matlab.html</w:t>
+        </w:r>
+      </w:hyperlink>
+    </w:p>
+    <w:p>
+      <w:pPr>
+        <w:pStyle w:val="TextBody"/>
+        <w:spacing w:before="0" w:after="140"/>
+        <w:jc w:val="left"/>
+        <w:rPr/>
+      </w:pPr>
+      <w:r>
+        <w:rPr/>
+        <w:t>中文版：</w:t>
+      </w:r>
+      <w:r>
+        <w:rPr/>
+        <w:t>blog.csdn.net/breeze5428/article/details/41982633</w:t>
+      </w:r>
+    </w:p>
+    <w:p>
+      <w:pPr>
+        <w:pStyle w:val="TextBody"/>
+        <w:spacing w:before="0" w:after="140"/>
+        <w:jc w:val="left"/>
+        <w:rPr/>
+      </w:pPr>
+      <w:r>
+        <w:rPr/>
+        <w:t>1.</w:t>
+      </w:r>
+      <w:r>
+        <w:rPr/>
+        <w:t>下载</w:t>
+      </w:r>
+      <w:r>
+        <w:rPr/>
+        <w:t>www.vlfeat.org/download.html</w:t>
+      </w:r>
+      <w:r>
+        <w:rPr/>
+        <w:t>，解压，</w:t>
+      </w:r>
+    </w:p>
+    <w:p>
+      <w:pPr>
+        <w:pStyle w:val="TextBody"/>
+        <w:spacing w:before="0" w:after="140"/>
+        <w:jc w:val="left"/>
+        <w:rPr/>
+      </w:pPr>
+      <w:r>
+        <w:rPr/>
+        <w:t>2.</w:t>
+      </w:r>
+      <w:r>
+        <w:rPr/>
+        <w:t>在</w:t>
+      </w:r>
+      <w:r>
+        <w:rPr/>
+        <w:t>matlab</w:t>
+      </w:r>
+      <w:r>
+        <w:rPr/>
+        <w:t>中：（</w:t>
+      </w:r>
+      <w:r>
+        <w:rPr/>
+        <w:t>VLFEATROOT</w:t>
+      </w:r>
+      <w:r>
+        <w:rPr/>
+        <w:t>为解压所在路径，</w:t>
+      </w:r>
+      <w:r>
+        <w:rPr/>
+        <w:t>VLFEATROOT/toolbox</w:t>
+      </w:r>
+      <w:r>
+        <w:rPr/>
+        <w:t>中有</w:t>
+      </w:r>
+      <w:r>
+        <w:rPr/>
+        <w:t>mex</w:t>
+      </w:r>
+      <w:r>
+        <w:rPr/>
+        <w:t>文件夹）</w:t>
+      </w:r>
+    </w:p>
+    <w:p>
+      <w:pPr>
+        <w:pStyle w:val="PreformattedText"/>
+        <w:spacing w:before="0" w:after="140"/>
+        <w:jc w:val="left"/>
+        <w:rPr/>
+      </w:pPr>
+      <w:r>
+        <w:rPr/>
+        <w:t>run('VLFEATROOT/toolbox/vl_setup')</w:t>
+      </w:r>
+    </w:p>
+    <w:p>
+      <w:pPr>
+        <w:pStyle w:val="TextBody"/>
+        <w:spacing w:before="0" w:after="140"/>
+        <w:jc w:val="left"/>
+        <w:rPr/>
+      </w:pPr>
+      <w:r>
+        <w:rPr/>
+        <w:t>3.</w:t>
+      </w:r>
+      <w:r>
+        <w:rPr/>
+        <w:t>检测安装结果：</w:t>
+      </w:r>
+    </w:p>
+    <w:p>
+      <w:pPr>
+        <w:pStyle w:val="PreformattedText"/>
+        <w:spacing w:before="0" w:after="140"/>
+        <w:jc w:val="left"/>
+        <w:rPr/>
+      </w:pPr>
+      <w:r>
+        <w:rPr/>
+        <w:t>vl_version verbose</w:t>
+      </w:r>
+    </w:p>
+    <w:p>
+      <w:pPr>
+        <w:pStyle w:val="PreformattedText"/>
+        <w:spacing w:before="0" w:after="140"/>
+        <w:jc w:val="left"/>
+        <w:rPr/>
+      </w:pPr>
+      <w:r>
+        <w:rPr/>
+      </w:r>
+    </w:p>
+    <w:p>
+      <w:pPr>
+        <w:pStyle w:val="PreformattedText"/>
+        <w:spacing w:before="0" w:after="140"/>
+        <w:jc w:val="left"/>
+        <w:rPr/>
+      </w:pPr>
+      <w:r>
+        <w:rPr/>
+        <w:t>4.</w:t>
+      </w:r>
+      <w:r>
+        <w:rPr/>
+        <w:t>永久配置：</w:t>
+      </w:r>
+    </w:p>
+    <w:p>
+      <w:pPr>
+        <w:pStyle w:val="PreformattedText"/>
+        <w:spacing w:before="0" w:after="140"/>
+        <w:jc w:val="left"/>
+        <w:rPr/>
+      </w:pPr>
+      <w:r>
+        <w:rPr/>
+        <w:t>在你</w:t>
+      </w:r>
+      <w:r>
+        <w:rPr/>
+        <w:t>matlab</w:t>
+      </w:r>
+      <w:r>
+        <w:rPr/>
+        <w:t>的任一个搜索路径里创建一个</w:t>
+      </w:r>
+      <w:r>
+        <w:rPr/>
+        <w:t>startup.m</w:t>
+      </w:r>
+      <w:r>
+        <w:rPr/>
+        <w:t>文件，添加一行：</w:t>
+      </w:r>
+    </w:p>
+    <w:p>
+      <w:pPr>
+        <w:pStyle w:val="PreformattedText"/>
+        <w:spacing w:before="0" w:after="140"/>
+        <w:jc w:val="left"/>
+        <w:rPr/>
+      </w:pPr>
+      <w:r>
+        <w:rPr/>
+        <w:t>run('VLFEATROOT/toolbox/vl_setup')</w:t>
+      </w:r>
+    </w:p>
+    <w:p>
+      <w:pPr>
+        <w:pStyle w:val="PreformattedText"/>
+        <w:spacing w:before="0" w:after="140"/>
+        <w:jc w:val="left"/>
+        <w:rPr/>
+      </w:pPr>
+      <w:r>
+        <w:rPr/>
+        <w:t>&gt;&gt;&gt;</w:t>
+      </w:r>
+      <w:r>
+        <w:rPr/>
+        <w:t>关于</w:t>
+      </w:r>
+      <w:r>
+        <w:rPr/>
+        <w:t>Matlab</w:t>
+      </w:r>
+      <w:r>
+        <w:rPr/>
+        <w:t xml:space="preserve">启动时自动运行某个脚本 </w:t>
+      </w:r>
+      <w:r>
+        <w:rPr/>
+        <w:t>(</w:t>
+      </w:r>
+      <w:r>
+        <w:rPr/>
+        <w:t>即某个</w:t>
+      </w:r>
+      <w:r>
+        <w:rPr/>
+        <w:t>.m</w:t>
+      </w:r>
+      <w:r>
+        <w:rPr/>
+        <w:t>文件</w:t>
+      </w:r>
+      <w:r>
+        <w:rPr/>
+        <w:t>)</w:t>
+      </w:r>
+      <w:r>
+        <w:rPr/>
+        <w:t>：</w:t>
+      </w:r>
+    </w:p>
+    <w:p>
+      <w:pPr>
+        <w:pStyle w:val="TextBody"/>
+        <w:rPr/>
+      </w:pPr>
+      <w:r>
+        <w:rPr/>
+        <w:t>matlab</w:t>
+      </w:r>
+      <w:r>
+        <w:rPr/>
+        <w:t>启动时自动运行脚本需满足的条件：</w:t>
+      </w:r>
+    </w:p>
+    <w:p>
+      <w:pPr>
+        <w:pStyle w:val="TextBody"/>
+        <w:numPr>
+          <w:ilvl w:val="0"/>
+          <w:numId w:val="2"/>
+        </w:numPr>
+        <w:tabs>
+          <w:tab w:val="left" w:pos="0" w:leader="none"/>
+        </w:tabs>
+        <w:spacing w:before="0" w:after="0"/>
+        <w:ind w:left="707" w:right="0" w:hanging="283"/>
+        <w:rPr/>
+      </w:pPr>
+      <w:r>
+        <w:rPr/>
+        <w:t>脚本的名称必须为</w:t>
+      </w:r>
+      <w:r>
+        <w:rPr/>
+        <w:t xml:space="preserve">startup.m </w:t>
+      </w:r>
+    </w:p>
+    <w:p>
+      <w:pPr>
+        <w:pStyle w:val="TextBody"/>
+        <w:numPr>
+          <w:ilvl w:val="0"/>
+          <w:numId w:val="2"/>
+        </w:numPr>
+        <w:tabs>
+          <w:tab w:val="left" w:pos="0" w:leader="none"/>
+        </w:tabs>
+        <w:ind w:left="707" w:right="0" w:hanging="283"/>
+        <w:rPr/>
+      </w:pPr>
+      <w:r>
+        <w:rPr/>
+        <w:t>脚本文件必须在</w:t>
+      </w:r>
+      <w:r>
+        <w:rPr/>
+        <w:t>matlab</w:t>
+      </w:r>
+      <w:r>
+        <w:rPr/>
+        <w:t>的可搜索到的目录下，亦即如下图（</w:t>
+      </w:r>
+      <w:r>
+        <w:rPr/>
+        <w:t>matlab</w:t>
+      </w:r>
+      <w:r>
+        <w:rPr/>
+        <w:t>菜单</w:t>
+      </w:r>
+      <w:r>
+        <w:rPr/>
+        <w:t>-&gt;set path</w:t>
+      </w:r>
+      <w:r>
+        <w:rPr/>
+        <w:t>）：</w:t>
+      </w:r>
+    </w:p>
+    <w:p>
+      <w:pPr>
+        <w:pStyle w:val="TextBody"/>
+        <w:ind w:left="707" w:right="0" w:hanging="0"/>
+        <w:rPr/>
+      </w:pPr>
+      <w:r>
+        <w:rPr/>
+        <w:drawing>
+          <wp:anchor behindDoc="0" distT="0" distB="0" distL="0" distR="0" simplePos="0" locked="0" layoutInCell="1" allowOverlap="1" relativeHeight="7">
+            <wp:simplePos x="0" y="0"/>
+            <wp:positionH relativeFrom="column">
+              <wp:align>center</wp:align>
+            </wp:positionH>
+            <wp:positionV relativeFrom="paragraph">
+              <wp:align>top</wp:align>
+            </wp:positionV>
+            <wp:extent cx="5850890" cy="2756535"/>
+            <wp:effectExtent l="0" t="0" r="0" b="0"/>
+            <wp:wrapSquare wrapText="largest"/>
+            <wp:docPr id="2" name="Picture" descr=""/>
+            <wp:cNvGraphicFramePr>
+              <a:graphicFrameLocks xmlns:a="http://schemas.openxmlformats.org/drawingml/2006/main" noChangeAspect="1"/>
+            </wp:cNvGraphicFramePr>
+            <a:graphic xmlns:a="http://schemas.openxmlformats.org/drawingml/2006/main">
+              <a:graphicData uri="http://schemas.openxmlformats.org/drawingml/2006/picture">
+                <pic:pic xmlns:pic="http://schemas.openxmlformats.org/drawingml/2006/picture">
+                  <pic:nvPicPr>
+                    <pic:cNvPr id="2" name="Picture" descr=""/>
+                    <pic:cNvPicPr>
+                      <a:picLocks noChangeAspect="1" noChangeArrowheads="1"/>
+                    </pic:cNvPicPr>
+                  </pic:nvPicPr>
+                  <pic:blipFill>
+                    <a:blip r:embed="rId11"/>
+                    <a:stretch>
+                      <a:fillRect/>
+                    </a:stretch>
+                  </pic:blipFill>
+                  <pic:spPr bwMode="auto">
+                    <a:xfrm>
+                      <a:off x="0" y="0"/>
+                      <a:ext cx="5850890" cy="2756535"/>
+                    </a:xfrm>
+                    <a:prstGeom prst="rect">
+                      <a:avLst/>
+                    </a:prstGeom>
+                    <a:noFill/>
+                    <a:ln w="9525">
+                      <a:noFill/>
+                      <a:miter lim="800000"/>
+                      <a:headEnd/>
+                      <a:tailEnd/>
+                    </a:ln>
+                  </pic:spPr>
+                </pic:pic>
+              </a:graphicData>
+            </a:graphic>
+          </wp:anchor>
+        </w:drawing>
+      </w:r>
+    </w:p>
+    <w:p>
+      <w:pPr>
+        <w:pStyle w:val="TextBody"/>
+        <w:spacing w:before="0" w:after="140"/>
+        <w:jc w:val="left"/>
+        <w:rPr/>
+      </w:pPr>
+      <w:r>
+        <w:rPr/>
       </w:r>
     </w:p>
     <w:sectPr>
@@ -4923,6 +5760,143 @@
   <w:abstractNum w:abstractNumId="2">
     <w:lvl w:ilvl="0">
       <w:start w:val="1"/>
+      <w:numFmt w:val="bullet"/>
+      <w:lvlText w:val=""/>
+      <w:lvlJc w:val="left"/>
+      <w:pPr>
+        <w:tabs>
+          <w:tab w:val="num" w:pos="707"/>
+        </w:tabs>
+        <w:ind w:left="707" w:hanging="283"/>
+      </w:pPr>
+      <w:rPr>
+        <w:rFonts w:ascii="Symbol" w:hAnsi="Symbol" w:cs="Symbol" w:hint="default"/>
+      </w:rPr>
+    </w:lvl>
+    <w:lvl w:ilvl="1">
+      <w:start w:val="1"/>
+      <w:numFmt w:val="bullet"/>
+      <w:lvlText w:val=""/>
+      <w:lvlJc w:val="left"/>
+      <w:pPr>
+        <w:tabs>
+          <w:tab w:val="num" w:pos="1414"/>
+        </w:tabs>
+        <w:ind w:left="1414" w:hanging="283"/>
+      </w:pPr>
+      <w:rPr>
+        <w:rFonts w:ascii="Symbol" w:hAnsi="Symbol" w:cs="Symbol" w:hint="default"/>
+      </w:rPr>
+    </w:lvl>
+    <w:lvl w:ilvl="2">
+      <w:start w:val="1"/>
+      <w:numFmt w:val="bullet"/>
+      <w:lvlText w:val=""/>
+      <w:lvlJc w:val="left"/>
+      <w:pPr>
+        <w:tabs>
+          <w:tab w:val="num" w:pos="2121"/>
+        </w:tabs>
+        <w:ind w:left="2121" w:hanging="283"/>
+      </w:pPr>
+      <w:rPr>
+        <w:rFonts w:ascii="Symbol" w:hAnsi="Symbol" w:cs="Symbol" w:hint="default"/>
+      </w:rPr>
+    </w:lvl>
+    <w:lvl w:ilvl="3">
+      <w:start w:val="1"/>
+      <w:numFmt w:val="bullet"/>
+      <w:lvlText w:val=""/>
+      <w:lvlJc w:val="left"/>
+      <w:pPr>
+        <w:tabs>
+          <w:tab w:val="num" w:pos="2828"/>
+        </w:tabs>
+        <w:ind w:left="2828" w:hanging="283"/>
+      </w:pPr>
+      <w:rPr>
+        <w:rFonts w:ascii="Symbol" w:hAnsi="Symbol" w:cs="Symbol" w:hint="default"/>
+      </w:rPr>
+    </w:lvl>
+    <w:lvl w:ilvl="4">
+      <w:start w:val="1"/>
+      <w:numFmt w:val="bullet"/>
+      <w:lvlText w:val=""/>
+      <w:lvlJc w:val="left"/>
+      <w:pPr>
+        <w:tabs>
+          <w:tab w:val="num" w:pos="3535"/>
+        </w:tabs>
+        <w:ind w:left="3535" w:hanging="283"/>
+      </w:pPr>
+      <w:rPr>
+        <w:rFonts w:ascii="Symbol" w:hAnsi="Symbol" w:cs="Symbol" w:hint="default"/>
+      </w:rPr>
+    </w:lvl>
+    <w:lvl w:ilvl="5">
+      <w:start w:val="1"/>
+      <w:numFmt w:val="bullet"/>
+      <w:lvlText w:val=""/>
+      <w:lvlJc w:val="left"/>
+      <w:pPr>
+        <w:tabs>
+          <w:tab w:val="num" w:pos="4242"/>
+        </w:tabs>
+        <w:ind w:left="4242" w:hanging="283"/>
+      </w:pPr>
+      <w:rPr>
+        <w:rFonts w:ascii="Symbol" w:hAnsi="Symbol" w:cs="Symbol" w:hint="default"/>
+      </w:rPr>
+    </w:lvl>
+    <w:lvl w:ilvl="6">
+      <w:start w:val="1"/>
+      <w:numFmt w:val="bullet"/>
+      <w:lvlText w:val=""/>
+      <w:lvlJc w:val="left"/>
+      <w:pPr>
+        <w:tabs>
+          <w:tab w:val="num" w:pos="4949"/>
+        </w:tabs>
+        <w:ind w:left="4949" w:hanging="283"/>
+      </w:pPr>
+      <w:rPr>
+        <w:rFonts w:ascii="Symbol" w:hAnsi="Symbol" w:cs="Symbol" w:hint="default"/>
+      </w:rPr>
+    </w:lvl>
+    <w:lvl w:ilvl="7">
+      <w:start w:val="1"/>
+      <w:numFmt w:val="bullet"/>
+      <w:lvlText w:val=""/>
+      <w:lvlJc w:val="left"/>
+      <w:pPr>
+        <w:tabs>
+          <w:tab w:val="num" w:pos="5656"/>
+        </w:tabs>
+        <w:ind w:left="5656" w:hanging="283"/>
+      </w:pPr>
+      <w:rPr>
+        <w:rFonts w:ascii="Symbol" w:hAnsi="Symbol" w:cs="Symbol" w:hint="default"/>
+      </w:rPr>
+    </w:lvl>
+    <w:lvl w:ilvl="8">
+      <w:start w:val="1"/>
+      <w:numFmt w:val="bullet"/>
+      <w:lvlText w:val=""/>
+      <w:lvlJc w:val="left"/>
+      <w:pPr>
+        <w:tabs>
+          <w:tab w:val="num" w:pos="6363"/>
+        </w:tabs>
+        <w:ind w:left="6363" w:hanging="283"/>
+      </w:pPr>
+      <w:rPr>
+        <w:rFonts w:ascii="Symbol" w:hAnsi="Symbol" w:cs="Symbol" w:hint="default"/>
+      </w:rPr>
+    </w:lvl>
+  </w:abstractNum>
+  <w:abstractNum w:abstractNumId="3">
+    <w:lvl w:ilvl="0">
+      <w:start w:val="1"/>
       <w:numFmt w:val="none"/>
       <w:suff w:val="nothing"/>
       <w:lvlText w:val=""/>
@@ -5044,6 +6018,9 @@
   </w:num>
   <w:num w:numId="2">
     <w:abstractNumId w:val="2"/>
+  </w:num>
+  <w:num w:numId="3">
+    <w:abstractNumId w:val="3"/>
   </w:num>
 </w:numbering>
 </file>
@@ -5081,6 +6058,18 @@
   </w:style>
   <w:style w:type="paragraph" w:styleId="Heading1">
     <w:name w:val="Heading 1"/>
+    <w:basedOn w:val="Heading"/>
+    <w:pPr/>
+    <w:rPr/>
+  </w:style>
+  <w:style w:type="paragraph" w:styleId="Heading2">
+    <w:name w:val="Heading 2"/>
+    <w:basedOn w:val="Heading"/>
+    <w:pPr/>
+    <w:rPr/>
+  </w:style>
+  <w:style w:type="paragraph" w:styleId="Heading3">
+    <w:name w:val="Heading 3"/>
     <w:basedOn w:val="Heading"/>
     <w:pPr/>
     <w:rPr/>
@@ -5151,9 +6140,17 @@
       <w:bCs/>
     </w:rPr>
   </w:style>
-  <w:style w:type="character" w:styleId="NumberingSymbols">
-    <w:name w:val="Numbering Symbols"/>
-    <w:rPr/>
+  <w:style w:type="character" w:styleId="ListLabel3">
+    <w:name w:val="ListLabel 3"/>
+    <w:rPr>
+      <w:rFonts w:cs="Symbol"/>
+    </w:rPr>
+  </w:style>
+  <w:style w:type="character" w:styleId="ListLabel4">
+    <w:name w:val="ListLabel 4"/>
+    <w:rPr>
+      <w:rFonts w:cs="Symbol"/>
+    </w:rPr>
   </w:style>
   <w:style w:type="paragraph" w:styleId="Heading">
     <w:name w:val="Heading"/>
@@ -5216,5 +6213,35 @@
     <w:pPr/>
     <w:rPr/>
   </w:style>
+  <w:style w:type="paragraph" w:styleId="HorizontalLine">
+    <w:name w:val="Horizontal Line"/>
+    <w:basedOn w:val="Normal"/>
+    <w:pPr/>
+    <w:rPr/>
+  </w:style>
+  <w:style w:type="paragraph" w:styleId="Quotations">
+    <w:name w:val="Quotations"/>
+    <w:basedOn w:val="Normal"/>
+    <w:pPr/>
+    <w:rPr/>
+  </w:style>
+  <w:style w:type="paragraph" w:styleId="FrameContents">
+    <w:name w:val="Frame Contents"/>
+    <w:basedOn w:val="Normal"/>
+    <w:pPr/>
+    <w:rPr/>
+  </w:style>
+  <w:style w:type="paragraph" w:styleId="Title">
+    <w:name w:val="Title"/>
+    <w:basedOn w:val="Heading"/>
+    <w:pPr/>
+    <w:rPr/>
+  </w:style>
+  <w:style w:type="paragraph" w:styleId="Subtitle">
+    <w:name w:val="Subtitle"/>
+    <w:basedOn w:val="Heading"/>
+    <w:pPr/>
+    <w:rPr/>
+  </w:style>
 </w:styles>
 </file>
</xml_diff>